<commit_message>
nộp báo cáo thu hoạch
</commit_message>
<xml_diff>
--- a/nest-serch-info/Baocao.docx
+++ b/nest-serch-info/Baocao.docx
@@ -15,13 +15,10 @@
         <w:jc w:val="center"/>
       </w:pPr>
       <w:r>
-        <w:rPr>
-          <w:noProof/>
-        </w:rPr>
         <w:drawing>
-          <wp:inline distT="0" distB="0" distL="0" distR="0" wp14:anchorId="3CBB335D" wp14:editId="7F02CB78">
-            <wp:extent cx="1074375" cy="3517900"/>
-            <wp:effectExtent l="0" t="0" r="0" b="6350"/>
+          <wp:inline distT="0" distB="0" distL="0" distR="0" wp14:anchorId="53D429A2" wp14:editId="7C215F03">
+            <wp:extent cx="1485900" cy="4255319"/>
+            <wp:effectExtent l="0" t="0" r="0" b="0"/>
             <wp:docPr id="1" name="Picture 1"/>
             <wp:cNvGraphicFramePr>
               <a:graphicFrameLocks xmlns:a="http://schemas.openxmlformats.org/drawingml/2006/main" noChangeAspect="1"/>
@@ -42,7 +39,7 @@
                   <pic:spPr>
                     <a:xfrm>
                       <a:off x="0" y="0"/>
-                      <a:ext cx="1086209" cy="3556651"/>
+                      <a:ext cx="1488118" cy="4261671"/>
                     </a:xfrm>
                     <a:prstGeom prst="rect">
                       <a:avLst/>
@@ -90,13 +87,23 @@
           <w:szCs w:val="26"/>
         </w:rPr>
       </w:pPr>
-      <w:r>
-        <w:rPr>
-          <w:rFonts w:ascii="Times New Roman" w:hAnsi="Times New Roman" w:cs="Times New Roman"/>
-          <w:sz w:val="26"/>
-          <w:szCs w:val="26"/>
-        </w:rPr>
-        <w:t>app.controller.ts: là controller mặc định của thư mục, khi chạy project thì gọi đên hàm getHello() và hiển thị lên view.</w:t>
+      <w:proofErr w:type="gramStart"/>
+      <w:r>
+        <w:rPr>
+          <w:rFonts w:ascii="Times New Roman" w:hAnsi="Times New Roman" w:cs="Times New Roman"/>
+          <w:sz w:val="26"/>
+          <w:szCs w:val="26"/>
+        </w:rPr>
+        <w:t>app.controller</w:t>
+      </w:r>
+      <w:proofErr w:type="gramEnd"/>
+      <w:r>
+        <w:rPr>
+          <w:rFonts w:ascii="Times New Roman" w:hAnsi="Times New Roman" w:cs="Times New Roman"/>
+          <w:sz w:val="26"/>
+          <w:szCs w:val="26"/>
+        </w:rPr>
+        <w:t>.ts: là controller mặc định của thư mục, khi chạy project thì gọi đên hàm getHello() và hiển thị lên view.</w:t>
       </w:r>
     </w:p>
     <w:p>
@@ -112,13 +119,23 @@
           <w:szCs w:val="26"/>
         </w:rPr>
       </w:pPr>
-      <w:r>
-        <w:rPr>
-          <w:rFonts w:ascii="Times New Roman" w:hAnsi="Times New Roman" w:cs="Times New Roman"/>
-          <w:sz w:val="26"/>
-          <w:szCs w:val="26"/>
-        </w:rPr>
-        <w:t>app.module.ts: mỗi ứng dụng sẽ có ít nhất một root module</w:t>
+      <w:proofErr w:type="gramStart"/>
+      <w:r>
+        <w:rPr>
+          <w:rFonts w:ascii="Times New Roman" w:hAnsi="Times New Roman" w:cs="Times New Roman"/>
+          <w:sz w:val="26"/>
+          <w:szCs w:val="26"/>
+        </w:rPr>
+        <w:t>app.module</w:t>
+      </w:r>
+      <w:proofErr w:type="gramEnd"/>
+      <w:r>
+        <w:rPr>
+          <w:rFonts w:ascii="Times New Roman" w:hAnsi="Times New Roman" w:cs="Times New Roman"/>
+          <w:sz w:val="26"/>
+          <w:szCs w:val="26"/>
+        </w:rPr>
+        <w:t>.ts: mỗi ứng dụng sẽ có ít nhất một root module</w:t>
       </w:r>
       <w:r>
         <w:rPr>
@@ -181,6 +198,7 @@
         <w:rPr>
           <w:noProof/>
         </w:rPr>
+        <w:lastRenderedPageBreak/>
         <w:drawing>
           <wp:inline distT="0" distB="0" distL="0" distR="0" wp14:anchorId="66F0618C" wp14:editId="0EF623DD">
             <wp:extent cx="2305050" cy="2325128"/>
@@ -237,8 +255,25 @@
           <w:sz w:val="26"/>
           <w:szCs w:val="26"/>
         </w:rPr>
-        <w:lastRenderedPageBreak/>
-        <w:t>File news.controller.ts: là nơi chứa các phương thức get, post, put, patch, delete. Xử lý và trả kết quả về cho view.</w:t>
+        <w:t xml:space="preserve">File </w:t>
+      </w:r>
+      <w:proofErr w:type="gramStart"/>
+      <w:r>
+        <w:rPr>
+          <w:rFonts w:ascii="Times New Roman" w:hAnsi="Times New Roman" w:cs="Times New Roman"/>
+          <w:sz w:val="26"/>
+          <w:szCs w:val="26"/>
+        </w:rPr>
+        <w:t>news.controller</w:t>
+      </w:r>
+      <w:proofErr w:type="gramEnd"/>
+      <w:r>
+        <w:rPr>
+          <w:rFonts w:ascii="Times New Roman" w:hAnsi="Times New Roman" w:cs="Times New Roman"/>
+          <w:sz w:val="26"/>
+          <w:szCs w:val="26"/>
+        </w:rPr>
+        <w:t>.ts: là nơi chứa các phương thức get, post, put, patch, delete. Xử lý và trả kết quả về cho view.</w:t>
       </w:r>
     </w:p>
     <w:p>
@@ -254,14 +289,42 @@
           <w:szCs w:val="26"/>
         </w:rPr>
       </w:pPr>
-      <w:r>
-        <w:rPr>
-          <w:rFonts w:ascii="Times New Roman" w:hAnsi="Times New Roman" w:cs="Times New Roman"/>
-          <w:sz w:val="26"/>
-          <w:szCs w:val="26"/>
-        </w:rPr>
-        <w:t>news.service.ts: là nơi cung cấp các hàm giao tiếp với cơ sở dữ liệu, và được controller gọi lên để xử lý.</w:t>
-      </w:r>
+      <w:proofErr w:type="gramStart"/>
+      <w:r>
+        <w:rPr>
+          <w:rFonts w:ascii="Times New Roman" w:hAnsi="Times New Roman" w:cs="Times New Roman"/>
+          <w:sz w:val="26"/>
+          <w:szCs w:val="26"/>
+        </w:rPr>
+        <w:t>news.service</w:t>
+      </w:r>
+      <w:proofErr w:type="gramEnd"/>
+      <w:r>
+        <w:rPr>
+          <w:rFonts w:ascii="Times New Roman" w:hAnsi="Times New Roman" w:cs="Times New Roman"/>
+          <w:sz w:val="26"/>
+          <w:szCs w:val="26"/>
+        </w:rPr>
+        <w:t>.ts: là nơi cung cấp các hàm giao tiếp với cơ sở dữ liệu, và được controller gọi lên để xử lý.</w:t>
+      </w:r>
+      <w:r>
+        <w:rPr>
+          <w:rFonts w:ascii="Times New Roman" w:hAnsi="Times New Roman" w:cs="Times New Roman"/>
+          <w:sz w:val="26"/>
+          <w:szCs w:val="26"/>
+        </w:rPr>
+        <w:t xml:space="preserve"> Sử dụng thư viện typeorm có class là repository cho phép truy vấn đến cơ sở dữ liệu tông qua các hàm: find, save, delete, </w:t>
+      </w:r>
+      <w:proofErr w:type="gramStart"/>
+      <w:r>
+        <w:rPr>
+          <w:rFonts w:ascii="Times New Roman" w:hAnsi="Times New Roman" w:cs="Times New Roman"/>
+          <w:sz w:val="26"/>
+          <w:szCs w:val="26"/>
+        </w:rPr>
+        <w:t>createQueryBulder,…</w:t>
+      </w:r>
+      <w:proofErr w:type="gramEnd"/>
     </w:p>
     <w:p>
       <w:pPr>
@@ -276,13 +339,23 @@
           <w:szCs w:val="26"/>
         </w:rPr>
       </w:pPr>
-      <w:r>
-        <w:rPr>
-          <w:rFonts w:ascii="Times New Roman" w:hAnsi="Times New Roman" w:cs="Times New Roman"/>
-          <w:sz w:val="26"/>
-          <w:szCs w:val="26"/>
-        </w:rPr>
-        <w:t>news.module.ts: Là nơi tổng hợp các file provider, controller trong thư mục news. Sau đó được import ra ngoài module root.</w:t>
+      <w:proofErr w:type="gramStart"/>
+      <w:r>
+        <w:rPr>
+          <w:rFonts w:ascii="Times New Roman" w:hAnsi="Times New Roman" w:cs="Times New Roman"/>
+          <w:sz w:val="26"/>
+          <w:szCs w:val="26"/>
+        </w:rPr>
+        <w:t>news.module</w:t>
+      </w:r>
+      <w:proofErr w:type="gramEnd"/>
+      <w:r>
+        <w:rPr>
+          <w:rFonts w:ascii="Times New Roman" w:hAnsi="Times New Roman" w:cs="Times New Roman"/>
+          <w:sz w:val="26"/>
+          <w:szCs w:val="26"/>
+        </w:rPr>
+        <w:t>.ts: Là nơi tổng hợp các file provider, controller trong thư mục news. Sau đó được import ra ngoài module root.</w:t>
       </w:r>
     </w:p>
     <w:p>
@@ -298,48 +371,35 @@
           <w:szCs w:val="26"/>
         </w:rPr>
       </w:pPr>
-      <w:r>
-        <w:rPr>
-          <w:rFonts w:ascii="Times New Roman" w:hAnsi="Times New Roman" w:cs="Times New Roman"/>
-          <w:sz w:val="26"/>
-          <w:szCs w:val="26"/>
-        </w:rPr>
-        <w:t>news.entity.ts: Là nơi định nghĩa các collum trong bảng cơ sở dữ liệu.</w:t>
-      </w:r>
-    </w:p>
-    <w:p>
-      <w:pPr>
-        <w:pStyle w:val="ListParagraph"/>
-        <w:numPr>
-          <w:ilvl w:val="0"/>
-          <w:numId w:val="2"/>
-        </w:numPr>
-        <w:rPr>
-          <w:rFonts w:ascii="Times New Roman" w:hAnsi="Times New Roman" w:cs="Times New Roman"/>
-          <w:sz w:val="26"/>
-          <w:szCs w:val="26"/>
-        </w:rPr>
-      </w:pPr>
-      <w:r>
-        <w:rPr>
-          <w:rFonts w:ascii="Times New Roman" w:hAnsi="Times New Roman" w:cs="Times New Roman"/>
-          <w:sz w:val="26"/>
-          <w:szCs w:val="26"/>
-        </w:rPr>
-        <w:t xml:space="preserve">create-news.dto.ts: Phương thức post trong controller gọi file này để dễ dàng thêm dữ liệu vào bảng, có các validate </w:t>
-      </w:r>
-      <w:r>
-        <w:rPr>
-          <w:rFonts w:ascii="Times New Roman" w:hAnsi="Times New Roman" w:cs="Times New Roman"/>
-          <w:sz w:val="26"/>
-          <w:szCs w:val="26"/>
-        </w:rPr>
-        <w:t>kiểm tra các trường hợp sai kiểu dữ liệu.</w:t>
-      </w:r>
-    </w:p>
-    <w:p>
-      <w:pPr>
-        <w:ind w:left="360"/>
+      <w:proofErr w:type="gramStart"/>
+      <w:r>
+        <w:rPr>
+          <w:rFonts w:ascii="Times New Roman" w:hAnsi="Times New Roman" w:cs="Times New Roman"/>
+          <w:sz w:val="26"/>
+          <w:szCs w:val="26"/>
+        </w:rPr>
+        <w:t>news.entity</w:t>
+      </w:r>
+      <w:proofErr w:type="gramEnd"/>
+      <w:r>
+        <w:rPr>
+          <w:rFonts w:ascii="Times New Roman" w:hAnsi="Times New Roman" w:cs="Times New Roman"/>
+          <w:sz w:val="26"/>
+          <w:szCs w:val="26"/>
+        </w:rPr>
+        <w:t>.ts: Là nơi định nghĩa các collum trong bảng cơ sở dữ liệu.</w:t>
+      </w:r>
+      <w:r>
+        <w:rPr>
+          <w:rFonts w:ascii="Times New Roman" w:hAnsi="Times New Roman" w:cs="Times New Roman"/>
+          <w:sz w:val="26"/>
+          <w:szCs w:val="26"/>
+        </w:rPr>
+        <w:t xml:space="preserve"> Thực hiện truy vấn cũng thông qua bảng entity này.</w:t>
+      </w:r>
+    </w:p>
+    <w:p>
+      <w:pPr>
         <w:jc w:val="center"/>
         <w:rPr>
           <w:rFonts w:ascii="Times New Roman" w:hAnsi="Times New Roman" w:cs="Times New Roman"/>
@@ -349,13 +409,15 @@
       </w:pPr>
       <w:r>
         <w:rPr>
-          <w:noProof/>
+          <w:rFonts w:ascii="Times New Roman" w:hAnsi="Times New Roman" w:cs="Times New Roman"/>
+          <w:sz w:val="26"/>
+          <w:szCs w:val="26"/>
         </w:rPr>
         <w:drawing>
-          <wp:inline distT="0" distB="0" distL="0" distR="0" wp14:anchorId="7B4663D7" wp14:editId="4E516EB2">
-            <wp:extent cx="2851150" cy="2519754"/>
-            <wp:effectExtent l="0" t="0" r="6350" b="0"/>
-            <wp:docPr id="3" name="Picture 3"/>
+          <wp:inline distT="0" distB="0" distL="0" distR="0" wp14:anchorId="6AEB390E" wp14:editId="0D8188CD">
+            <wp:extent cx="3200400" cy="2349844"/>
+            <wp:effectExtent l="0" t="0" r="0" b="0"/>
+            <wp:docPr id="7" name="Picture 7"/>
             <wp:cNvGraphicFramePr>
               <a:graphicFrameLocks xmlns:a="http://schemas.openxmlformats.org/drawingml/2006/main" noChangeAspect="1"/>
             </wp:cNvGraphicFramePr>
@@ -375,7 +437,7 @@
                   <pic:spPr>
                     <a:xfrm>
                       <a:off x="0" y="0"/>
-                      <a:ext cx="2852962" cy="2521355"/>
+                      <a:ext cx="3214422" cy="2360140"/>
                     </a:xfrm>
                     <a:prstGeom prst="rect">
                       <a:avLst/>
@@ -407,37 +469,15 @@
           <w:sz w:val="26"/>
           <w:szCs w:val="26"/>
         </w:rPr>
-        <w:t>update-news.dto.ts: cũng giống file create-news.dto.ts được gọi trong hàm patch cập nhật dữ liệu.</w:t>
-      </w:r>
-      <w:r>
-        <w:rPr>
-          <w:rFonts w:ascii="Times New Roman" w:hAnsi="Times New Roman" w:cs="Times New Roman"/>
-          <w:sz w:val="26"/>
-          <w:szCs w:val="26"/>
-        </w:rPr>
-        <w:t xml:space="preserve"> </w:t>
-      </w:r>
-    </w:p>
-    <w:p>
-      <w:pPr>
-        <w:pStyle w:val="ListParagraph"/>
-        <w:numPr>
-          <w:ilvl w:val="0"/>
-          <w:numId w:val="2"/>
-        </w:numPr>
-        <w:rPr>
-          <w:rFonts w:ascii="Times New Roman" w:hAnsi="Times New Roman" w:cs="Times New Roman"/>
-          <w:sz w:val="26"/>
-          <w:szCs w:val="26"/>
-        </w:rPr>
-      </w:pPr>
-      <w:r>
-        <w:rPr>
-          <w:rFonts w:ascii="Times New Roman" w:hAnsi="Times New Roman" w:cs="Times New Roman"/>
-          <w:sz w:val="26"/>
-          <w:szCs w:val="26"/>
-        </w:rPr>
-        <w:t>Thay vì ta phải viết các thuộc tính có thể có hoặc không bằng cách thêm dấu ?</w:t>
+        <w:t xml:space="preserve">create-news.dto.ts: Phương thức post trong controller gọi file này để dễ dàng thêm dữ liệu vào bảng, có các validate </w:t>
+      </w:r>
+      <w:r>
+        <w:rPr>
+          <w:rFonts w:ascii="Times New Roman" w:hAnsi="Times New Roman" w:cs="Times New Roman"/>
+          <w:sz w:val="26"/>
+          <w:szCs w:val="26"/>
+        </w:rPr>
+        <w:t>kiểm tra các trường hợp sai kiểu dữ liệu.</w:t>
       </w:r>
     </w:p>
     <w:p>
@@ -452,15 +492,14 @@
       </w:pPr>
       <w:r>
         <w:rPr>
-          <w:rFonts w:ascii="Times New Roman" w:hAnsi="Times New Roman" w:cs="Times New Roman"/>
-          <w:sz w:val="26"/>
-          <w:szCs w:val="26"/>
-        </w:rPr>
+          <w:noProof/>
+        </w:rPr>
+        <w:lastRenderedPageBreak/>
         <w:drawing>
-          <wp:inline distT="0" distB="0" distL="0" distR="0" wp14:anchorId="2261C12C" wp14:editId="1B3C7EF1">
-            <wp:extent cx="2806844" cy="2076557"/>
-            <wp:effectExtent l="0" t="0" r="0" b="0"/>
-            <wp:docPr id="5" name="Picture 5"/>
+          <wp:inline distT="0" distB="0" distL="0" distR="0" wp14:anchorId="7B4663D7" wp14:editId="52CED5EC">
+            <wp:extent cx="2387600" cy="2110082"/>
+            <wp:effectExtent l="0" t="0" r="0" b="5080"/>
+            <wp:docPr id="3" name="Picture 3"/>
             <wp:cNvGraphicFramePr>
               <a:graphicFrameLocks xmlns:a="http://schemas.openxmlformats.org/drawingml/2006/main" noChangeAspect="1"/>
             </wp:cNvGraphicFramePr>
@@ -480,7 +519,7 @@
                   <pic:spPr>
                     <a:xfrm>
                       <a:off x="0" y="0"/>
-                      <a:ext cx="2806844" cy="2076557"/>
+                      <a:ext cx="2393944" cy="2115689"/>
                     </a:xfrm>
                     <a:prstGeom prst="rect">
                       <a:avLst/>
@@ -512,8 +551,30 @@
           <w:sz w:val="26"/>
           <w:szCs w:val="26"/>
         </w:rPr>
+        <w:t>update-news.dto.ts: cũng giống file create-news.dto.ts được gọi trong hàm patch cập nhật dữ liệu.</w:t>
+      </w:r>
+      <w:r>
+        <w:rPr>
+          <w:rFonts w:ascii="Times New Roman" w:hAnsi="Times New Roman" w:cs="Times New Roman"/>
+          <w:sz w:val="26"/>
+          <w:szCs w:val="26"/>
+        </w:rPr>
         <w:t xml:space="preserve"> </w:t>
       </w:r>
+    </w:p>
+    <w:p>
+      <w:pPr>
+        <w:pStyle w:val="ListParagraph"/>
+        <w:numPr>
+          <w:ilvl w:val="0"/>
+          <w:numId w:val="2"/>
+        </w:numPr>
+        <w:rPr>
+          <w:rFonts w:ascii="Times New Roman" w:hAnsi="Times New Roman" w:cs="Times New Roman"/>
+          <w:sz w:val="26"/>
+          <w:szCs w:val="26"/>
+        </w:rPr>
+      </w:pPr>
       <w:r>
         <w:rPr>
           <w:rFonts w:ascii="Times New Roman" w:hAnsi="Times New Roman" w:cs="Times New Roman"/>
@@ -555,7 +616,6 @@
           <w:sz w:val="26"/>
           <w:szCs w:val="26"/>
         </w:rPr>
-        <w:lastRenderedPageBreak/>
         <w:drawing>
           <wp:inline distT="0" distB="0" distL="0" distR="0" wp14:anchorId="64E00274" wp14:editId="00CB092A">
             <wp:extent cx="4502381" cy="1339919"/>
@@ -598,6 +658,227 @@
         <w:pStyle w:val="Heading1"/>
       </w:pPr>
       <w:r>
+        <w:t xml:space="preserve">Thực hiện viết các </w:t>
+      </w:r>
+      <w:r>
+        <w:t>h</w:t>
+      </w:r>
+      <w:r>
+        <w:t>àm trong file controller</w:t>
+      </w:r>
+    </w:p>
+    <w:p>
+      <w:pPr>
+        <w:pStyle w:val="ListParagraph"/>
+        <w:numPr>
+          <w:ilvl w:val="0"/>
+          <w:numId w:val="2"/>
+        </w:numPr>
+        <w:rPr>
+          <w:rFonts w:ascii="Times New Roman" w:hAnsi="Times New Roman" w:cs="Times New Roman"/>
+          <w:sz w:val="26"/>
+          <w:szCs w:val="26"/>
+        </w:rPr>
+      </w:pPr>
+      <w:r>
+        <w:rPr>
+          <w:rFonts w:ascii="Times New Roman" w:hAnsi="Times New Roman" w:cs="Times New Roman"/>
+          <w:sz w:val="26"/>
+          <w:szCs w:val="26"/>
+        </w:rPr>
+        <w:t>Khởi tạo contructor lớp service. Mỗi lần thực hiện truy vấn đều thông qua lớp service.</w:t>
+      </w:r>
+    </w:p>
+    <w:p>
+      <w:pPr>
+        <w:pStyle w:val="ListParagraph"/>
+        <w:numPr>
+          <w:ilvl w:val="0"/>
+          <w:numId w:val="2"/>
+        </w:numPr>
+        <w:rPr>
+          <w:rFonts w:ascii="Times New Roman" w:hAnsi="Times New Roman" w:cs="Times New Roman"/>
+          <w:sz w:val="26"/>
+          <w:szCs w:val="26"/>
+        </w:rPr>
+      </w:pPr>
+      <w:r>
+        <w:rPr>
+          <w:rFonts w:ascii="Times New Roman" w:hAnsi="Times New Roman" w:cs="Times New Roman"/>
+          <w:sz w:val="26"/>
+          <w:szCs w:val="26"/>
+        </w:rPr>
+        <w:t>Truyền param, query, body bằng cách sử dụng @Param, @Query, @Body trong thuộc tính của hàm.</w:t>
+      </w:r>
+    </w:p>
+    <w:p>
+      <w:pPr>
+        <w:jc w:val="center"/>
+        <w:rPr>
+          <w:rFonts w:ascii="Times New Roman" w:hAnsi="Times New Roman" w:cs="Times New Roman"/>
+          <w:sz w:val="26"/>
+          <w:szCs w:val="26"/>
+        </w:rPr>
+      </w:pPr>
+      <w:r>
+        <w:lastRenderedPageBreak/>
+        <w:drawing>
+          <wp:inline distT="0" distB="0" distL="0" distR="0" wp14:anchorId="65E0066A" wp14:editId="06A61AA8">
+            <wp:extent cx="3524250" cy="3214781"/>
+            <wp:effectExtent l="0" t="0" r="0" b="5080"/>
+            <wp:docPr id="8" name="Picture 8"/>
+            <wp:cNvGraphicFramePr>
+              <a:graphicFrameLocks xmlns:a="http://schemas.openxmlformats.org/drawingml/2006/main" noChangeAspect="1"/>
+            </wp:cNvGraphicFramePr>
+            <a:graphic xmlns:a="http://schemas.openxmlformats.org/drawingml/2006/main">
+              <a:graphicData uri="http://schemas.openxmlformats.org/drawingml/2006/picture">
+                <pic:pic xmlns:pic="http://schemas.openxmlformats.org/drawingml/2006/picture">
+                  <pic:nvPicPr>
+                    <pic:cNvPr id="1" name=""/>
+                    <pic:cNvPicPr/>
+                  </pic:nvPicPr>
+                  <pic:blipFill>
+                    <a:blip r:embed="rId10"/>
+                    <a:stretch>
+                      <a:fillRect/>
+                    </a:stretch>
+                  </pic:blipFill>
+                  <pic:spPr>
+                    <a:xfrm>
+                      <a:off x="0" y="0"/>
+                      <a:ext cx="3535306" cy="3224866"/>
+                    </a:xfrm>
+                    <a:prstGeom prst="rect">
+                      <a:avLst/>
+                    </a:prstGeom>
+                  </pic:spPr>
+                </pic:pic>
+              </a:graphicData>
+            </a:graphic>
+          </wp:inline>
+        </w:drawing>
+      </w:r>
+    </w:p>
+    <w:p>
+      <w:pPr>
+        <w:pStyle w:val="Heading1"/>
+      </w:pPr>
+      <w:r>
+        <w:t>Thực hiện các hàm trong lớp service</w:t>
+      </w:r>
+    </w:p>
+    <w:p>
+      <w:pPr>
+        <w:pStyle w:val="ListParagraph"/>
+        <w:numPr>
+          <w:ilvl w:val="0"/>
+          <w:numId w:val="2"/>
+        </w:numPr>
+        <w:rPr>
+          <w:rFonts w:ascii="Times New Roman" w:hAnsi="Times New Roman" w:cs="Times New Roman"/>
+          <w:sz w:val="26"/>
+          <w:szCs w:val="26"/>
+        </w:rPr>
+      </w:pPr>
+      <w:r>
+        <w:rPr>
+          <w:rFonts w:ascii="Times New Roman" w:hAnsi="Times New Roman" w:cs="Times New Roman"/>
+          <w:sz w:val="26"/>
+          <w:szCs w:val="26"/>
+        </w:rPr>
+        <w:t>Tạo một reposity của một entity. Sử dụng biến reposity đó thực hiện truy vấn</w:t>
+      </w:r>
+    </w:p>
+    <w:p>
+      <w:pPr>
+        <w:pStyle w:val="ListParagraph"/>
+        <w:numPr>
+          <w:ilvl w:val="0"/>
+          <w:numId w:val="2"/>
+        </w:numPr>
+        <w:rPr>
+          <w:rFonts w:ascii="Times New Roman" w:hAnsi="Times New Roman" w:cs="Times New Roman"/>
+          <w:sz w:val="26"/>
+          <w:szCs w:val="26"/>
+        </w:rPr>
+      </w:pPr>
+      <w:r>
+        <w:rPr>
+          <w:rFonts w:ascii="Times New Roman" w:hAnsi="Times New Roman" w:cs="Times New Roman"/>
+          <w:sz w:val="26"/>
+          <w:szCs w:val="26"/>
+        </w:rPr>
+        <w:t xml:space="preserve">Các hàm viết trong lớp này thực hiện tuy vấn đến cơ sở dữ liệu. Có thể thêm, xoá, sửa, tìm </w:t>
+      </w:r>
+      <w:proofErr w:type="gramStart"/>
+      <w:r>
+        <w:rPr>
+          <w:rFonts w:ascii="Times New Roman" w:hAnsi="Times New Roman" w:cs="Times New Roman"/>
+          <w:sz w:val="26"/>
+          <w:szCs w:val="26"/>
+        </w:rPr>
+        <w:t>kiếm,…</w:t>
+      </w:r>
+      <w:proofErr w:type="gramEnd"/>
+    </w:p>
+    <w:p>
+      <w:pPr>
+        <w:ind w:left="360"/>
+        <w:jc w:val="center"/>
+        <w:rPr>
+          <w:rFonts w:ascii="Times New Roman" w:hAnsi="Times New Roman" w:cs="Times New Roman"/>
+          <w:sz w:val="26"/>
+          <w:szCs w:val="26"/>
+        </w:rPr>
+      </w:pPr>
+      <w:r>
+        <w:rPr>
+          <w:rFonts w:ascii="Times New Roman" w:hAnsi="Times New Roman" w:cs="Times New Roman"/>
+          <w:sz w:val="26"/>
+          <w:szCs w:val="26"/>
+        </w:rPr>
+        <w:drawing>
+          <wp:inline distT="0" distB="0" distL="0" distR="0" wp14:anchorId="79DBFC01" wp14:editId="665B00E3">
+            <wp:extent cx="3213100" cy="3149021"/>
+            <wp:effectExtent l="0" t="0" r="6350" b="0"/>
+            <wp:docPr id="9" name="Picture 9"/>
+            <wp:cNvGraphicFramePr>
+              <a:graphicFrameLocks xmlns:a="http://schemas.openxmlformats.org/drawingml/2006/main" noChangeAspect="1"/>
+            </wp:cNvGraphicFramePr>
+            <a:graphic xmlns:a="http://schemas.openxmlformats.org/drawingml/2006/main">
+              <a:graphicData uri="http://schemas.openxmlformats.org/drawingml/2006/picture">
+                <pic:pic xmlns:pic="http://schemas.openxmlformats.org/drawingml/2006/picture">
+                  <pic:nvPicPr>
+                    <pic:cNvPr id="1" name=""/>
+                    <pic:cNvPicPr/>
+                  </pic:nvPicPr>
+                  <pic:blipFill>
+                    <a:blip r:embed="rId11"/>
+                    <a:stretch>
+                      <a:fillRect/>
+                    </a:stretch>
+                  </pic:blipFill>
+                  <pic:spPr>
+                    <a:xfrm>
+                      <a:off x="0" y="0"/>
+                      <a:ext cx="3221094" cy="3156855"/>
+                    </a:xfrm>
+                    <a:prstGeom prst="rect">
+                      <a:avLst/>
+                    </a:prstGeom>
+                  </pic:spPr>
+                </pic:pic>
+              </a:graphicData>
+            </a:graphic>
+          </wp:inline>
+        </w:drawing>
+      </w:r>
+    </w:p>
+    <w:p>
+      <w:pPr>
+        <w:pStyle w:val="Heading1"/>
+      </w:pPr>
+      <w:r>
         <w:t>Cách thiết lập cơ sở dữ liệu mysql</w:t>
       </w:r>
     </w:p>
@@ -615,7 +896,25 @@
           <w:sz w:val="26"/>
           <w:szCs w:val="26"/>
         </w:rPr>
-        <w:t>Sử dụng thư viện typeorm, tiếp đó import vào trong file app.module.ts</w:t>
+        <w:t xml:space="preserve">Sử dụng thư viện typeorm, tiếp đó import vào trong file </w:t>
+      </w:r>
+      <w:proofErr w:type="gramStart"/>
+      <w:r>
+        <w:rPr>
+          <w:rFonts w:ascii="Times New Roman" w:hAnsi="Times New Roman" w:cs="Times New Roman"/>
+          <w:sz w:val="26"/>
+          <w:szCs w:val="26"/>
+        </w:rPr>
+        <w:t>app.module</w:t>
+      </w:r>
+      <w:proofErr w:type="gramEnd"/>
+      <w:r>
+        <w:rPr>
+          <w:rFonts w:ascii="Times New Roman" w:hAnsi="Times New Roman" w:cs="Times New Roman"/>
+          <w:sz w:val="26"/>
+          <w:szCs w:val="26"/>
+        </w:rPr>
+        <w:t>.ts</w:t>
       </w:r>
     </w:p>
     <w:p>
@@ -623,6 +922,10 @@
         <w:jc w:val="center"/>
       </w:pPr>
       <w:r>
+        <w:rPr>
+          <w:noProof/>
+        </w:rPr>
+        <w:lastRenderedPageBreak/>
         <w:drawing>
           <wp:inline distT="0" distB="0" distL="0" distR="0" wp14:anchorId="3B5384EE" wp14:editId="4457F4C4">
             <wp:extent cx="2660650" cy="2972212"/>
@@ -639,7 +942,7 @@
                     <pic:cNvPicPr/>
                   </pic:nvPicPr>
                   <pic:blipFill>
-                    <a:blip r:embed="rId10"/>
+                    <a:blip r:embed="rId12"/>
                     <a:stretch>
                       <a:fillRect/>
                     </a:stretch>

</xml_diff>